<commit_message>
Correcion 01 - Terminado OK
</commit_message>
<xml_diff>
--- a/Desafios/Correcciones 01.docx
+++ b/Desafios/Correcciones 01.docx
@@ -44,7 +44,6 @@
           <w:rFonts w:ascii="Segoe UI Emoji" w:hAnsi="Segoe UI Emoji" w:cs="Segoe UI Emoji"/>
         </w:rPr>
       </w:pPr>
-      <w:proofErr w:type="gramStart"/>
       <w:r>
         <w:rPr>
           <w:rFonts w:ascii="Segoe UI Emoji" w:hAnsi="Segoe UI Emoji" w:cs="Segoe UI Emoji"/>
@@ -52,11 +51,7 @@
         <w:t>🎉</w:t>
       </w:r>
       <w:r>
-        <w:t>¡</w:t>
-      </w:r>
-      <w:proofErr w:type="gramEnd"/>
-      <w:r>
-        <w:t xml:space="preserve">Felicitaciones por la entrega del Desafío 01! </w:t>
+        <w:t xml:space="preserve">¡Felicitaciones por la entrega del Desafío 01! </w:t>
       </w:r>
       <w:r>
         <w:rPr>
@@ -226,7 +221,6 @@
           <w:rFonts w:ascii="Segoe UI Emoji" w:hAnsi="Segoe UI Emoji" w:cs="Segoe UI Emoji"/>
         </w:rPr>
       </w:pPr>
-      <w:proofErr w:type="gramStart"/>
       <w:r>
         <w:rPr>
           <w:rFonts w:ascii="Segoe UI Emoji" w:hAnsi="Segoe UI Emoji" w:cs="Segoe UI Emoji"/>
@@ -234,11 +228,7 @@
         <w:t>🎉</w:t>
       </w:r>
       <w:r>
-        <w:t>¡</w:t>
-      </w:r>
-      <w:proofErr w:type="gramEnd"/>
-      <w:r>
-        <w:t xml:space="preserve">Felicitaciones por la entrega del Desafío 01! </w:t>
+        <w:t xml:space="preserve">¡Felicitaciones por la entrega del Desafío 01! </w:t>
       </w:r>
       <w:r>
         <w:rPr>
@@ -452,7 +442,6 @@
           <w:rFonts w:ascii="Segoe UI Emoji" w:hAnsi="Segoe UI Emoji" w:cs="Segoe UI Emoji"/>
         </w:rPr>
       </w:pPr>
-      <w:proofErr w:type="gramStart"/>
       <w:r>
         <w:rPr>
           <w:rFonts w:ascii="Segoe UI Emoji" w:hAnsi="Segoe UI Emoji" w:cs="Segoe UI Emoji"/>
@@ -460,11 +449,7 @@
         <w:t>🎉</w:t>
       </w:r>
       <w:r>
-        <w:t>¡</w:t>
-      </w:r>
-      <w:proofErr w:type="gramEnd"/>
-      <w:r>
-        <w:t xml:space="preserve">Felicitaciones por la entrega del Desafío 01! </w:t>
+        <w:t xml:space="preserve">¡Felicitaciones por la entrega del Desafío 01! </w:t>
       </w:r>
       <w:r>
         <w:rPr>
@@ -645,33 +630,24 @@
           <w:b/>
           <w:bCs/>
         </w:rPr>
-        <w:t xml:space="preserve"> </w:t>
-      </w:r>
-      <w:r>
-        <w:rPr>
-          <w:rFonts w:ascii="Segoe UI Emoji" w:hAnsi="Segoe UI Emoji" w:cs="Segoe UI Emoji"/>
-          <w:b/>
-          <w:bCs/>
-        </w:rPr>
-        <w:t>Nicolas</w:t>
-      </w:r>
-    </w:p>
-    <w:p>
-      <w:pPr>
-        <w:rPr>
-          <w:rFonts w:ascii="Segoe UI Emoji" w:hAnsi="Segoe UI Emoji" w:cs="Segoe UI Emoji"/>
-          <w:b/>
-          <w:bCs/>
-        </w:rPr>
-      </w:pPr>
-    </w:p>
-    <w:p>
-      <w:pPr>
-        <w:rPr>
-          <w:rFonts w:ascii="Segoe UI Emoji" w:hAnsi="Segoe UI Emoji" w:cs="Segoe UI Emoji"/>
-        </w:rPr>
-      </w:pPr>
-      <w:proofErr w:type="gramStart"/>
+        <w:t xml:space="preserve"> Nicolas</w:t>
+      </w:r>
+    </w:p>
+    <w:p>
+      <w:pPr>
+        <w:rPr>
+          <w:rFonts w:ascii="Segoe UI Emoji" w:hAnsi="Segoe UI Emoji" w:cs="Segoe UI Emoji"/>
+          <w:b/>
+          <w:bCs/>
+        </w:rPr>
+      </w:pPr>
+    </w:p>
+    <w:p>
+      <w:pPr>
+        <w:rPr>
+          <w:rFonts w:ascii="Segoe UI Emoji" w:hAnsi="Segoe UI Emoji" w:cs="Segoe UI Emoji"/>
+        </w:rPr>
+      </w:pPr>
       <w:r>
         <w:rPr>
           <w:rFonts w:ascii="Segoe UI Emoji" w:hAnsi="Segoe UI Emoji" w:cs="Segoe UI Emoji"/>
@@ -679,11 +655,7 @@
         <w:t>🎉</w:t>
       </w:r>
       <w:r>
-        <w:t>¡</w:t>
-      </w:r>
-      <w:proofErr w:type="gramEnd"/>
-      <w:r>
-        <w:t xml:space="preserve">Felicitaciones por la entrega del Desafío 01! </w:t>
+        <w:t xml:space="preserve">¡Felicitaciones por la entrega del Desafío 01! </w:t>
       </w:r>
       <w:r>
         <w:rPr>
@@ -855,7 +827,6 @@
           <w:rFonts w:ascii="Segoe UI Emoji" w:hAnsi="Segoe UI Emoji" w:cs="Segoe UI Emoji"/>
         </w:rPr>
       </w:pPr>
-      <w:proofErr w:type="gramStart"/>
       <w:r>
         <w:rPr>
           <w:rFonts w:ascii="Segoe UI Emoji" w:hAnsi="Segoe UI Emoji" w:cs="Segoe UI Emoji"/>
@@ -863,11 +834,7 @@
         <w:t>🎉</w:t>
       </w:r>
       <w:r>
-        <w:t>¡</w:t>
-      </w:r>
-      <w:proofErr w:type="gramEnd"/>
-      <w:r>
-        <w:t xml:space="preserve">Felicitaciones por la entrega del Desafío 01! </w:t>
+        <w:t xml:space="preserve">¡Felicitaciones por la entrega del Desafío 01! </w:t>
       </w:r>
       <w:r>
         <w:rPr>
@@ -1063,7 +1030,6 @@
           <w:rFonts w:ascii="Segoe UI Emoji" w:hAnsi="Segoe UI Emoji" w:cs="Segoe UI Emoji"/>
         </w:rPr>
       </w:pPr>
-      <w:proofErr w:type="gramStart"/>
       <w:r>
         <w:rPr>
           <w:rFonts w:ascii="Segoe UI Emoji" w:hAnsi="Segoe UI Emoji" w:cs="Segoe UI Emoji"/>
@@ -1072,11 +1038,7 @@
         <w:t>🎉</w:t>
       </w:r>
       <w:r>
-        <w:t>¡</w:t>
-      </w:r>
-      <w:proofErr w:type="gramEnd"/>
-      <w:r>
-        <w:t xml:space="preserve">Felicitaciones por la entrega del Desafío 01! </w:t>
+        <w:t xml:space="preserve">¡Felicitaciones por la entrega del Desafío 01! </w:t>
       </w:r>
       <w:r>
         <w:rPr>
@@ -1215,33 +1177,24 @@
           <w:b/>
           <w:bCs/>
         </w:rPr>
-        <w:t xml:space="preserve"> Patricia</w:t>
-      </w:r>
-      <w:r>
-        <w:rPr>
-          <w:rFonts w:ascii="Segoe UI Emoji" w:hAnsi="Segoe UI Emoji" w:cs="Segoe UI Emoji"/>
-          <w:b/>
-          <w:bCs/>
-        </w:rPr>
-        <w:t xml:space="preserve"> </w:t>
-      </w:r>
-    </w:p>
-    <w:p>
-      <w:pPr>
-        <w:rPr>
-          <w:rFonts w:ascii="Segoe UI Emoji" w:hAnsi="Segoe UI Emoji" w:cs="Segoe UI Emoji"/>
-          <w:b/>
-          <w:bCs/>
-        </w:rPr>
-      </w:pPr>
-    </w:p>
-    <w:p>
-      <w:pPr>
-        <w:rPr>
-          <w:rFonts w:ascii="Segoe UI Emoji" w:hAnsi="Segoe UI Emoji" w:cs="Segoe UI Emoji"/>
-        </w:rPr>
-      </w:pPr>
-      <w:proofErr w:type="gramStart"/>
+        <w:t xml:space="preserve"> Patricia </w:t>
+      </w:r>
+    </w:p>
+    <w:p>
+      <w:pPr>
+        <w:rPr>
+          <w:rFonts w:ascii="Segoe UI Emoji" w:hAnsi="Segoe UI Emoji" w:cs="Segoe UI Emoji"/>
+          <w:b/>
+          <w:bCs/>
+        </w:rPr>
+      </w:pPr>
+    </w:p>
+    <w:p>
+      <w:pPr>
+        <w:rPr>
+          <w:rFonts w:ascii="Segoe UI Emoji" w:hAnsi="Segoe UI Emoji" w:cs="Segoe UI Emoji"/>
+        </w:rPr>
+      </w:pPr>
       <w:r>
         <w:rPr>
           <w:rFonts w:ascii="Segoe UI Emoji" w:hAnsi="Segoe UI Emoji" w:cs="Segoe UI Emoji"/>
@@ -1249,11 +1202,7 @@
         <w:t>🎉</w:t>
       </w:r>
       <w:r>
-        <w:t>¡</w:t>
-      </w:r>
-      <w:proofErr w:type="gramEnd"/>
-      <w:r>
-        <w:t xml:space="preserve">Felicitaciones por la entrega del Desafío 01! </w:t>
+        <w:t xml:space="preserve">¡Felicitaciones por la entrega del Desafío 01! </w:t>
       </w:r>
       <w:r>
         <w:rPr>
@@ -1271,33 +1220,24 @@
     <w:p/>
     <w:p>
       <w:r>
-        <w:t xml:space="preserve">El manejo de enlaces para la navegación </w:t>
-      </w:r>
-      <w:r>
-        <w:t>impecable</w:t>
-      </w:r>
+        <w:t xml:space="preserve">El manejo de enlaces para la navegación impecable. Destaco que cambiaste el lenguaje del documento en la etiqueta </w:t>
+      </w:r>
+      <w:proofErr w:type="spellStart"/>
+      <w:r>
+        <w:t>html</w:t>
+      </w:r>
+      <w:proofErr w:type="spellEnd"/>
+      <w:r>
+        <w:t xml:space="preserve"> con el atributo Lang=”es” lo cual mejora accesibilidad de tu </w:t>
+      </w:r>
+      <w:proofErr w:type="spellStart"/>
+      <w:r>
+        <w:t>pagina</w:t>
+      </w:r>
+      <w:proofErr w:type="spellEnd"/>
       <w:r>
         <w:t>.</w:t>
       </w:r>
-      <w:r>
-        <w:t xml:space="preserve"> Destaco que cambiaste el lenguaje del documento en la etiqueta </w:t>
-      </w:r>
-      <w:proofErr w:type="spellStart"/>
-      <w:r>
-        <w:t>html</w:t>
-      </w:r>
-      <w:proofErr w:type="spellEnd"/>
-      <w:r>
-        <w:t xml:space="preserve"> con el atributo Lang=”es” lo cual mejora accesibilidad de tu </w:t>
-      </w:r>
-      <w:proofErr w:type="spellStart"/>
-      <w:r>
-        <w:t>pagina</w:t>
-      </w:r>
-      <w:proofErr w:type="spellEnd"/>
-      <w:r>
-        <w:t>.</w:t>
-      </w:r>
     </w:p>
     <w:p/>
     <w:p>
@@ -1342,10 +1282,7 @@
       </w:r>
       <w:proofErr w:type="spellEnd"/>
       <w:r>
-        <w:t xml:space="preserve"> estas ayudan a que estructuremos nuestra información de una manera que el navegador la entienda mejor.</w:t>
-      </w:r>
-      <w:r>
-        <w:t xml:space="preserve"> </w:t>
+        <w:t xml:space="preserve"> estas ayudan a que estructuremos nuestra información de una manera que el navegador la entienda mejor. </w:t>
       </w:r>
     </w:p>
     <w:p>
@@ -1380,10 +1317,7 @@
       </w:pPr>
       <w:proofErr w:type="spellStart"/>
       <w:r>
-        <w:t>Reco</w:t>
-      </w:r>
-      <w:r>
-        <w:t>rda</w:t>
+        <w:t>Recorda</w:t>
       </w:r>
       <w:proofErr w:type="spellEnd"/>
       <w:r>
@@ -1398,11 +1332,7 @@
         <w:t xml:space="preserve"> se utilizan únicamente para títulos o subtítulos, en el área de Datos Personales podes dejar el texto limpio en </w:t>
       </w:r>
       <w:r>
-        <w:t xml:space="preserve">las </w:t>
-      </w:r>
-      <w:proofErr w:type="gramStart"/>
-      <w:r>
-        <w:t xml:space="preserve">etiquetas </w:t>
+        <w:t xml:space="preserve">las etiquetas </w:t>
       </w:r>
       <w:r>
         <w:t xml:space="preserve"> </w:t>
@@ -1412,7 +1342,6 @@
         <w:t>li</w:t>
       </w:r>
       <w:proofErr w:type="spellEnd"/>
-      <w:proofErr w:type="gramEnd"/>
       <w:r>
         <w:t xml:space="preserve"> o usar etiquetas p en lugar de etiquetas h3.</w:t>
       </w:r>
@@ -1485,7 +1414,6 @@
           <w:rFonts w:ascii="Segoe UI Emoji" w:hAnsi="Segoe UI Emoji" w:cs="Segoe UI Emoji"/>
         </w:rPr>
       </w:pPr>
-      <w:proofErr w:type="gramStart"/>
       <w:r>
         <w:rPr>
           <w:rFonts w:ascii="Segoe UI Emoji" w:hAnsi="Segoe UI Emoji" w:cs="Segoe UI Emoji"/>
@@ -1493,11 +1421,7 @@
         <w:t>🎉</w:t>
       </w:r>
       <w:r>
-        <w:t>¡</w:t>
-      </w:r>
-      <w:proofErr w:type="gramEnd"/>
-      <w:r>
-        <w:t xml:space="preserve">Felicitaciones por la entrega del Desafío 01! </w:t>
+        <w:t xml:space="preserve">¡Felicitaciones por la entrega del Desafío 01! </w:t>
       </w:r>
       <w:r>
         <w:rPr>
@@ -1523,16 +1447,7 @@
       </w:r>
       <w:proofErr w:type="spellEnd"/>
       <w:r>
-        <w:t xml:space="preserve"> con el atributo Lang=”es” lo cual mejora accesibilidad de tu </w:t>
-      </w:r>
-      <w:r>
-        <w:t>página</w:t>
-      </w:r>
-      <w:r>
-        <w:t>.</w:t>
-      </w:r>
-      <w:r>
-        <w:t xml:space="preserve"> Correcto el manejo de etiquetas de texto.</w:t>
+        <w:t xml:space="preserve"> con el atributo Lang=”es” lo cual mejora accesibilidad de tu página. Correcto el manejo de etiquetas de texto.</w:t>
       </w:r>
     </w:p>
     <w:p/>
@@ -1702,7 +1617,6 @@
           <w:rFonts w:ascii="Segoe UI Emoji" w:hAnsi="Segoe UI Emoji" w:cs="Segoe UI Emoji"/>
         </w:rPr>
       </w:pPr>
-      <w:proofErr w:type="gramStart"/>
       <w:r>
         <w:rPr>
           <w:rFonts w:ascii="Segoe UI Emoji" w:hAnsi="Segoe UI Emoji" w:cs="Segoe UI Emoji"/>
@@ -1710,11 +1624,7 @@
         <w:t>🎉</w:t>
       </w:r>
       <w:r>
-        <w:t>¡</w:t>
-      </w:r>
-      <w:proofErr w:type="gramEnd"/>
-      <w:r>
-        <w:t xml:space="preserve">Felicitaciones por la entrega del Desafío 01! </w:t>
+        <w:t xml:space="preserve">¡Felicitaciones por la entrega del Desafío 01! </w:t>
       </w:r>
       <w:r>
         <w:rPr>
@@ -1892,6 +1802,261 @@
           <w:bCs/>
         </w:rPr>
         <w:t>10</w:t>
+      </w:r>
+    </w:p>
+    <w:p>
+      <w:pPr>
+        <w:pBdr>
+          <w:bottom w:val="single" w:sz="6" w:space="1" w:color="auto"/>
+        </w:pBdr>
+      </w:pPr>
+    </w:p>
+    <w:p>
+      <w:pPr>
+        <w:pBdr>
+          <w:bottom w:val="single" w:sz="6" w:space="1" w:color="auto"/>
+        </w:pBdr>
+      </w:pPr>
+    </w:p>
+    <w:p/>
+    <w:p>
+      <w:pPr>
+        <w:rPr>
+          <w:rFonts w:ascii="Segoe UI Emoji" w:hAnsi="Segoe UI Emoji" w:cs="Segoe UI Emoji"/>
+          <w:b/>
+          <w:bCs/>
+        </w:rPr>
+      </w:pPr>
+      <w:proofErr w:type="spellStart"/>
+      <w:r>
+        <w:rPr>
+          <w:rFonts w:ascii="Segoe UI Emoji" w:hAnsi="Segoe UI Emoji" w:cs="Segoe UI Emoji"/>
+          <w:b/>
+          <w:bCs/>
+        </w:rPr>
+        <w:t>Fortin</w:t>
+      </w:r>
+      <w:proofErr w:type="spellEnd"/>
+      <w:r>
+        <w:rPr>
+          <w:rFonts w:ascii="Segoe UI Emoji" w:hAnsi="Segoe UI Emoji" w:cs="Segoe UI Emoji"/>
+          <w:b/>
+          <w:bCs/>
+        </w:rPr>
+        <w:t xml:space="preserve"> Mauricio </w:t>
+      </w:r>
+    </w:p>
+    <w:p>
+      <w:pPr>
+        <w:rPr>
+          <w:rFonts w:ascii="Segoe UI Emoji" w:hAnsi="Segoe UI Emoji" w:cs="Segoe UI Emoji"/>
+          <w:b/>
+          <w:bCs/>
+        </w:rPr>
+      </w:pPr>
+    </w:p>
+    <w:p>
+      <w:pPr>
+        <w:rPr>
+          <w:rFonts w:ascii="Segoe UI Emoji" w:hAnsi="Segoe UI Emoji" w:cs="Segoe UI Emoji"/>
+        </w:rPr>
+      </w:pPr>
+      <w:r>
+        <w:rPr>
+          <w:rFonts w:ascii="Segoe UI Emoji" w:hAnsi="Segoe UI Emoji" w:cs="Segoe UI Emoji"/>
+        </w:rPr>
+        <w:t>🎉</w:t>
+      </w:r>
+      <w:r>
+        <w:t xml:space="preserve">¡Felicitaciones por la entrega del Desafío 01! </w:t>
+      </w:r>
+      <w:r>
+        <w:rPr>
+          <w:rFonts w:ascii="Segoe UI Emoji" w:hAnsi="Segoe UI Emoji" w:cs="Segoe UI Emoji"/>
+        </w:rPr>
+        <w:t>🎉</w:t>
+      </w:r>
+    </w:p>
+    <w:p/>
+    <w:p>
+      <w:r>
+        <w:t>Primeramente, quería felicitarte por el trabajo que realizaste. El resultado renderizado es el solicitado.</w:t>
+      </w:r>
+    </w:p>
+    <w:p/>
+    <w:p>
+      <w:r>
+        <w:t>Destaco que r</w:t>
+      </w:r>
+      <w:r>
+        <w:t xml:space="preserve">espetaste el orden de aplicación de etiquetas de </w:t>
+      </w:r>
+      <w:r>
+        <w:t>encabezado (h1, h2 ...)</w:t>
+      </w:r>
+      <w:r>
+        <w:t xml:space="preserve"> y el manejo de etiquetas para textos es correcto. </w:t>
+      </w:r>
+    </w:p>
+    <w:p/>
+    <w:p/>
+    <w:p>
+      <w:r>
+        <w:t>Observaciones a tu trabajo son:</w:t>
+      </w:r>
+    </w:p>
+    <w:p/>
+    <w:p>
+      <w:pPr>
+        <w:pStyle w:val="Prrafodelista"/>
+        <w:numPr>
+          <w:ilvl w:val="0"/>
+          <w:numId w:val="1"/>
+        </w:numPr>
+      </w:pPr>
+      <w:r>
+        <w:t xml:space="preserve">Falto aplicar etiquetas semánticas como </w:t>
+      </w:r>
+      <w:proofErr w:type="spellStart"/>
+      <w:r>
+        <w:t>main</w:t>
+      </w:r>
+      <w:proofErr w:type="spellEnd"/>
+      <w:r>
+        <w:t xml:space="preserve">, </w:t>
+      </w:r>
+      <w:proofErr w:type="spellStart"/>
+      <w:r>
+        <w:t>header</w:t>
+      </w:r>
+      <w:proofErr w:type="spellEnd"/>
+      <w:r>
+        <w:t xml:space="preserve">, </w:t>
+      </w:r>
+      <w:proofErr w:type="spellStart"/>
+      <w:r>
+        <w:t>section</w:t>
+      </w:r>
+      <w:proofErr w:type="spellEnd"/>
+      <w:r>
+        <w:t xml:space="preserve">, </w:t>
+      </w:r>
+      <w:proofErr w:type="spellStart"/>
+      <w:r>
+        <w:t>article</w:t>
+      </w:r>
+      <w:proofErr w:type="spellEnd"/>
+      <w:r>
+        <w:t xml:space="preserve"> para mejorar la estructura del documento </w:t>
+      </w:r>
+      <w:proofErr w:type="spellStart"/>
+      <w:r>
+        <w:t>html</w:t>
+      </w:r>
+      <w:proofErr w:type="spellEnd"/>
+      <w:r>
+        <w:t>.</w:t>
+      </w:r>
+    </w:p>
+    <w:p>
+      <w:pPr>
+        <w:pStyle w:val="Prrafodelista"/>
+      </w:pPr>
+    </w:p>
+    <w:p>
+      <w:pPr>
+        <w:pStyle w:val="Prrafodelista"/>
+      </w:pPr>
+    </w:p>
+    <w:p>
+      <w:pPr>
+        <w:pStyle w:val="Prrafodelista"/>
+        <w:numPr>
+          <w:ilvl w:val="0"/>
+          <w:numId w:val="1"/>
+        </w:numPr>
+      </w:pPr>
+      <w:r>
+        <w:t xml:space="preserve">Los archivos </w:t>
+      </w:r>
+      <w:proofErr w:type="spellStart"/>
+      <w:r>
+        <w:t>html</w:t>
+      </w:r>
+      <w:proofErr w:type="spellEnd"/>
+      <w:r>
+        <w:t xml:space="preserve"> </w:t>
+      </w:r>
+      <w:proofErr w:type="spellStart"/>
+      <w:r>
+        <w:t>podias</w:t>
+      </w:r>
+      <w:proofErr w:type="spellEnd"/>
+      <w:r>
+        <w:t xml:space="preserve"> dejarlos sueltos en la raíz del proyecto </w:t>
+      </w:r>
+      <w:proofErr w:type="spellStart"/>
+      <w:r>
+        <w:t>o</w:t>
+      </w:r>
+      <w:proofErr w:type="spellEnd"/>
+      <w:r>
+        <w:t xml:space="preserve"> otra opción hubiera sido crear una carpeta de nombre </w:t>
+      </w:r>
+      <w:proofErr w:type="spellStart"/>
+      <w:r>
+        <w:t>pages</w:t>
+      </w:r>
+      <w:proofErr w:type="spellEnd"/>
+      <w:r>
+        <w:t xml:space="preserve"> y poner ahí dentro los archivos </w:t>
+      </w:r>
+      <w:proofErr w:type="spellStart"/>
+      <w:r>
+        <w:t>html</w:t>
+      </w:r>
+      <w:proofErr w:type="spellEnd"/>
+      <w:r>
+        <w:t xml:space="preserve"> de experiencia y educación y dejas suelto el </w:t>
+      </w:r>
+      <w:proofErr w:type="spellStart"/>
+      <w:r>
+        <w:t>index</w:t>
+      </w:r>
+      <w:proofErr w:type="spellEnd"/>
+      <w:r>
+        <w:t xml:space="preserve"> en la raíz del proyecto, esto te facilita también cuando armas la ruta de los enlaces con la etiqueta &lt;a&gt;</w:t>
+      </w:r>
+    </w:p>
+    <w:p>
+      <w:pPr>
+        <w:pStyle w:val="Prrafodelista"/>
+      </w:pPr>
+    </w:p>
+    <w:p>
+      <w:pPr>
+        <w:pStyle w:val="Prrafodelista"/>
+      </w:pPr>
+    </w:p>
+    <w:p/>
+    <w:p/>
+    <w:p/>
+    <w:p>
+      <w:r>
+        <w:t>Excelente trabajo ¡</w:t>
+      </w:r>
+    </w:p>
+    <w:p/>
+    <w:p>
+      <w:r>
+        <w:t xml:space="preserve">Tu nota en el Desafío 01 es: </w:t>
+      </w:r>
+      <w:r>
+        <w:rPr>
+          <w:b/>
+          <w:bCs/>
+        </w:rPr>
+        <w:t>9</w:t>
       </w:r>
     </w:p>
     <w:p>

</xml_diff>

<commit_message>
Correccion - 01 - Natera y Gomez
</commit_message>
<xml_diff>
--- a/Desafios/Correcciones 01.docx
+++ b/Desafios/Correcciones 01.docx
@@ -1,6 +1,6 @@
 
 <file path=word/document.xml><?xml version="1.0" encoding="utf-8"?>
-<w:document xmlns:wpc="http://schemas.microsoft.com/office/word/2010/wordprocessingCanvas" xmlns:cx="http://schemas.microsoft.com/office/drawing/2014/chartex" xmlns:cx1="http://schemas.microsoft.com/office/drawing/2015/9/8/chartex" xmlns:cx2="http://schemas.microsoft.com/office/drawing/2015/10/21/chartex" xmlns:cx3="http://schemas.microsoft.com/office/drawing/2016/5/9/chartex" xmlns:cx4="http://schemas.microsoft.com/office/drawing/2016/5/10/chartex" xmlns:cx5="http://schemas.microsoft.com/office/drawing/2016/5/11/chartex" xmlns:cx6="http://schemas.microsoft.com/office/drawing/2016/5/12/chartex" xmlns:cx7="http://schemas.microsoft.com/office/drawing/2016/5/13/chartex" xmlns:cx8="http://schemas.microsoft.com/office/drawing/2016/5/14/chartex" xmlns:mc="http://schemas.openxmlformats.org/markup-compatibility/2006" xmlns:aink="http://schemas.microsoft.com/office/drawing/2016/ink" xmlns:am3d="http://schemas.microsoft.com/office/drawing/2017/model3d" xmlns:o="urn:schemas-microsoft-com:office:office" xmlns:r="http://schemas.openxmlformats.org/officeDocument/2006/relationships" xmlns:m="http://schemas.openxmlformats.org/officeDocument/2006/math" xmlns:v="urn:schemas-microsoft-com:vml" xmlns:wp14="http://schemas.microsoft.com/office/word/2010/wordprocessingDrawing" xmlns:wp="http://schemas.openxmlformats.org/drawingml/2006/wordprocessingDrawing" xmlns:w10="urn:schemas-microsoft-com:office:word" xmlns:w="http://schemas.openxmlformats.org/wordprocessingml/2006/main" xmlns:w14="http://schemas.microsoft.com/office/word/2010/wordml" xmlns:w15="http://schemas.microsoft.com/office/word/2012/wordml" xmlns:w16cex="http://schemas.microsoft.com/office/word/2018/wordml/cex" xmlns:w16cid="http://schemas.microsoft.com/office/word/2016/wordml/cid" xmlns:w16="http://schemas.microsoft.com/office/word/2018/wordml" xmlns:w16sdtdh="http://schemas.microsoft.com/office/word/2020/wordml/sdtdatahash" xmlns:w16se="http://schemas.microsoft.com/office/word/2015/wordml/symex" xmlns:wpg="http://schemas.microsoft.com/office/word/2010/wordprocessingGroup" xmlns:wpi="http://schemas.microsoft.com/office/word/2010/wordprocessingInk" xmlns:wne="http://schemas.microsoft.com/office/word/2006/wordml" xmlns:wps="http://schemas.microsoft.com/office/word/2010/wordprocessingShape" mc:Ignorable="w14 w15 w16se w16cid w16 w16cex w16sdtdh wp14">
+<w:document xmlns:wpc="http://schemas.microsoft.com/office/word/2010/wordprocessingCanvas" xmlns:cx="http://schemas.microsoft.com/office/drawing/2014/chartex" xmlns:cx1="http://schemas.microsoft.com/office/drawing/2015/9/8/chartex" xmlns:cx2="http://schemas.microsoft.com/office/drawing/2015/10/21/chartex" xmlns:cx3="http://schemas.microsoft.com/office/drawing/2016/5/9/chartex" xmlns:cx4="http://schemas.microsoft.com/office/drawing/2016/5/10/chartex" xmlns:cx5="http://schemas.microsoft.com/office/drawing/2016/5/11/chartex" xmlns:cx6="http://schemas.microsoft.com/office/drawing/2016/5/12/chartex" xmlns:cx7="http://schemas.microsoft.com/office/drawing/2016/5/13/chartex" xmlns:cx8="http://schemas.microsoft.com/office/drawing/2016/5/14/chartex" xmlns:mc="http://schemas.openxmlformats.org/markup-compatibility/2006" xmlns:aink="http://schemas.microsoft.com/office/drawing/2016/ink" xmlns:am3d="http://schemas.microsoft.com/office/drawing/2017/model3d" xmlns:o="urn:schemas-microsoft-com:office:office" xmlns:oel="http://schemas.microsoft.com/office/2019/extlst" xmlns:r="http://schemas.openxmlformats.org/officeDocument/2006/relationships" xmlns:m="http://schemas.openxmlformats.org/officeDocument/2006/math" xmlns:v="urn:schemas-microsoft-com:vml" xmlns:wp14="http://schemas.microsoft.com/office/word/2010/wordprocessingDrawing" xmlns:wp="http://schemas.openxmlformats.org/drawingml/2006/wordprocessingDrawing" xmlns:w10="urn:schemas-microsoft-com:office:word" xmlns:w="http://schemas.openxmlformats.org/wordprocessingml/2006/main" xmlns:w14="http://schemas.microsoft.com/office/word/2010/wordml" xmlns:w15="http://schemas.microsoft.com/office/word/2012/wordml" xmlns:w16cex="http://schemas.microsoft.com/office/word/2018/wordml/cex" xmlns:w16cid="http://schemas.microsoft.com/office/word/2016/wordml/cid" xmlns:w16="http://schemas.microsoft.com/office/word/2018/wordml" xmlns:w16du="http://schemas.microsoft.com/office/word/2023/wordml/word16du" xmlns:w16sdtdh="http://schemas.microsoft.com/office/word/2020/wordml/sdtdatahash" xmlns:w16sdtfl="http://schemas.microsoft.com/office/word/2024/wordml/sdtformatlock" xmlns:w16se="http://schemas.microsoft.com/office/word/2015/wordml/symex" xmlns:wpg="http://schemas.microsoft.com/office/word/2010/wordprocessingGroup" xmlns:wpi="http://schemas.microsoft.com/office/word/2010/wordprocessingInk" xmlns:wne="http://schemas.microsoft.com/office/word/2006/wordml" xmlns:wps="http://schemas.microsoft.com/office/word/2010/wordprocessingShape" mc:Ignorable="w14 w15 w16se w16cid w16 w16cex w16sdtdh w16sdtfl w16du wp14">
   <w:body>
     <w:p>
       <w:pPr>
@@ -1886,16 +1886,7 @@
     <w:p/>
     <w:p>
       <w:r>
-        <w:t>Destaco que r</w:t>
-      </w:r>
-      <w:r>
-        <w:t xml:space="preserve">espetaste el orden de aplicación de etiquetas de </w:t>
-      </w:r>
-      <w:r>
-        <w:t>encabezado (h1, h2 ...)</w:t>
-      </w:r>
-      <w:r>
-        <w:t xml:space="preserve"> y el manejo de etiquetas para textos es correcto. </w:t>
+        <w:t xml:space="preserve">Destaco que respetaste el orden de aplicación de etiquetas de encabezado (h1, h2 ...) y el manejo de etiquetas para textos es correcto. </w:t>
       </w:r>
     </w:p>
     <w:p/>
@@ -2057,6 +2048,454 @@
           <w:bCs/>
         </w:rPr>
         <w:t>9</w:t>
+      </w:r>
+    </w:p>
+    <w:p>
+      <w:pPr>
+        <w:pBdr>
+          <w:bottom w:val="single" w:sz="6" w:space="1" w:color="auto"/>
+        </w:pBdr>
+      </w:pPr>
+    </w:p>
+    <w:p>
+      <w:pPr>
+        <w:pBdr>
+          <w:bottom w:val="single" w:sz="6" w:space="1" w:color="auto"/>
+        </w:pBdr>
+      </w:pPr>
+    </w:p>
+    <w:p>
+      <w:pPr>
+        <w:rPr>
+          <w:rFonts w:ascii="Segoe UI Emoji" w:hAnsi="Segoe UI Emoji" w:cs="Segoe UI Emoji"/>
+          <w:b/>
+          <w:bCs/>
+        </w:rPr>
+      </w:pPr>
+      <w:proofErr w:type="spellStart"/>
+      <w:r>
+        <w:rPr>
+          <w:rFonts w:ascii="Segoe UI Emoji" w:hAnsi="Segoe UI Emoji" w:cs="Segoe UI Emoji"/>
+          <w:b/>
+          <w:bCs/>
+        </w:rPr>
+        <w:t>Gomez</w:t>
+      </w:r>
+      <w:proofErr w:type="spellEnd"/>
+      <w:r>
+        <w:rPr>
+          <w:rFonts w:ascii="Segoe UI Emoji" w:hAnsi="Segoe UI Emoji" w:cs="Segoe UI Emoji"/>
+          <w:b/>
+          <w:bCs/>
+        </w:rPr>
+        <w:t xml:space="preserve"> </w:t>
+      </w:r>
+      <w:r>
+        <w:rPr>
+          <w:rFonts w:ascii="Segoe UI Emoji" w:hAnsi="Segoe UI Emoji" w:cs="Segoe UI Emoji"/>
+          <w:b/>
+          <w:bCs/>
+        </w:rPr>
+        <w:t>Santiago</w:t>
+      </w:r>
+    </w:p>
+    <w:p>
+      <w:pPr>
+        <w:rPr>
+          <w:rFonts w:ascii="Segoe UI Emoji" w:hAnsi="Segoe UI Emoji" w:cs="Segoe UI Emoji"/>
+          <w:b/>
+          <w:bCs/>
+        </w:rPr>
+      </w:pPr>
+    </w:p>
+    <w:p>
+      <w:pPr>
+        <w:rPr>
+          <w:rFonts w:ascii="Segoe UI Emoji" w:hAnsi="Segoe UI Emoji" w:cs="Segoe UI Emoji"/>
+        </w:rPr>
+      </w:pPr>
+      <w:r>
+        <w:rPr>
+          <w:rFonts w:ascii="Segoe UI Emoji" w:hAnsi="Segoe UI Emoji" w:cs="Segoe UI Emoji"/>
+        </w:rPr>
+        <w:t>🎉</w:t>
+      </w:r>
+      <w:r>
+        <w:t xml:space="preserve">¡Felicitaciones por la entrega del Desafío 01! </w:t>
+      </w:r>
+      <w:r>
+        <w:rPr>
+          <w:rFonts w:ascii="Segoe UI Emoji" w:hAnsi="Segoe UI Emoji" w:cs="Segoe UI Emoji"/>
+        </w:rPr>
+        <w:t>🎉</w:t>
+      </w:r>
+    </w:p>
+    <w:p/>
+    <w:p>
+      <w:r>
+        <w:t>Primeramente, quería felicitarte por el trabajo que realizaste. El resultado renderizado es el solicitado.</w:t>
+      </w:r>
+    </w:p>
+    <w:p/>
+    <w:p>
+      <w:r>
+        <w:t xml:space="preserve">Los archivos </w:t>
+      </w:r>
+      <w:proofErr w:type="spellStart"/>
+      <w:r>
+        <w:t>html</w:t>
+      </w:r>
+      <w:proofErr w:type="spellEnd"/>
+      <w:r>
+        <w:t xml:space="preserve"> están </w:t>
+      </w:r>
+      <w:r>
+        <w:t xml:space="preserve">casi </w:t>
+      </w:r>
+      <w:r>
+        <w:t xml:space="preserve">impecables, respetaste el orden de aplicación de etiquetas de encabezado (h1, h2, etc..) y el manejo de etiquetas para textos es correcto. </w:t>
+      </w:r>
+    </w:p>
+    <w:p/>
+    <w:p>
+      <w:r>
+        <w:t>El manejo de enlaces para la navegación es correcto.</w:t>
+      </w:r>
+    </w:p>
+    <w:p/>
+    <w:p>
+      <w:r>
+        <w:t xml:space="preserve">Genial que hayas utilizado etiquetas semánticas como </w:t>
+      </w:r>
+      <w:proofErr w:type="spellStart"/>
+      <w:r>
+        <w:t>main</w:t>
+      </w:r>
+      <w:proofErr w:type="spellEnd"/>
+      <w:r>
+        <w:t xml:space="preserve">, </w:t>
+      </w:r>
+      <w:proofErr w:type="spellStart"/>
+      <w:r>
+        <w:t>header</w:t>
+      </w:r>
+      <w:proofErr w:type="spellEnd"/>
+      <w:r>
+        <w:t xml:space="preserve">, </w:t>
+      </w:r>
+      <w:proofErr w:type="spellStart"/>
+      <w:r>
+        <w:t>section</w:t>
+      </w:r>
+      <w:proofErr w:type="spellEnd"/>
+      <w:r>
+        <w:t xml:space="preserve">, </w:t>
+      </w:r>
+      <w:proofErr w:type="spellStart"/>
+      <w:r>
+        <w:t>article</w:t>
+      </w:r>
+      <w:proofErr w:type="spellEnd"/>
+      <w:r>
+        <w:t xml:space="preserve"> y </w:t>
+      </w:r>
+      <w:proofErr w:type="spellStart"/>
+      <w:r>
+        <w:t>footer</w:t>
+      </w:r>
+      <w:proofErr w:type="spellEnd"/>
+      <w:r>
+        <w:t xml:space="preserve"> estas ayudan a que estructuremos nuestra información de una manera que el navegador la entienda mejor.</w:t>
+      </w:r>
+    </w:p>
+    <w:p/>
+    <w:p/>
+    <w:p>
+      <w:r>
+        <w:t>Observaciones a tu trabajo son:</w:t>
+      </w:r>
+    </w:p>
+    <w:p/>
+    <w:p/>
+    <w:p>
+      <w:pPr>
+        <w:pStyle w:val="Prrafodelista"/>
+        <w:numPr>
+          <w:ilvl w:val="0"/>
+          <w:numId w:val="1"/>
+        </w:numPr>
+      </w:pPr>
+      <w:r>
+        <w:t xml:space="preserve">En los archivos </w:t>
+      </w:r>
+      <w:proofErr w:type="spellStart"/>
+      <w:r>
+        <w:t>html</w:t>
+      </w:r>
+      <w:proofErr w:type="spellEnd"/>
+      <w:r>
+        <w:t xml:space="preserve"> de educación y experiencia te falto agregar la etiqueta </w:t>
+      </w:r>
+      <w:proofErr w:type="spellStart"/>
+      <w:r>
+        <w:t>body</w:t>
+      </w:r>
+      <w:proofErr w:type="spellEnd"/>
+      <w:r>
+        <w:t xml:space="preserve"> que contiene todo el contenido que se ve en el navegador.</w:t>
+      </w:r>
+    </w:p>
+    <w:p>
+      <w:pPr>
+        <w:pStyle w:val="Prrafodelista"/>
+      </w:pPr>
+    </w:p>
+    <w:p>
+      <w:pPr>
+        <w:pStyle w:val="Prrafodelista"/>
+      </w:pPr>
+    </w:p>
+    <w:p>
+      <w:pPr>
+        <w:pStyle w:val="Prrafodelista"/>
+        <w:numPr>
+          <w:ilvl w:val="0"/>
+          <w:numId w:val="1"/>
+        </w:numPr>
+      </w:pPr>
+      <w:r>
+        <w:t>Falto cerrar la etiqueta head</w:t>
+      </w:r>
+    </w:p>
+    <w:p/>
+    <w:p/>
+    <w:p/>
+    <w:p>
+      <w:r>
+        <w:t>Excelente trabajo ¡</w:t>
+      </w:r>
+    </w:p>
+    <w:p/>
+    <w:p>
+      <w:r>
+        <w:t xml:space="preserve">Tu nota en el Desafío 01 es: </w:t>
+      </w:r>
+      <w:r>
+        <w:rPr>
+          <w:b/>
+          <w:bCs/>
+        </w:rPr>
+        <w:t>10</w:t>
+      </w:r>
+    </w:p>
+    <w:p>
+      <w:pPr>
+        <w:pBdr>
+          <w:bottom w:val="single" w:sz="6" w:space="1" w:color="auto"/>
+        </w:pBdr>
+      </w:pPr>
+    </w:p>
+    <w:p>
+      <w:pPr>
+        <w:pBdr>
+          <w:bottom w:val="single" w:sz="6" w:space="1" w:color="auto"/>
+        </w:pBdr>
+      </w:pPr>
+    </w:p>
+    <w:p>
+      <w:pPr>
+        <w:rPr>
+          <w:rFonts w:ascii="Segoe UI Emoji" w:hAnsi="Segoe UI Emoji" w:cs="Segoe UI Emoji"/>
+          <w:b/>
+          <w:bCs/>
+        </w:rPr>
+      </w:pPr>
+    </w:p>
+    <w:p>
+      <w:pPr>
+        <w:rPr>
+          <w:rFonts w:ascii="Segoe UI Emoji" w:hAnsi="Segoe UI Emoji" w:cs="Segoe UI Emoji"/>
+          <w:b/>
+          <w:bCs/>
+        </w:rPr>
+      </w:pPr>
+      <w:r>
+        <w:rPr>
+          <w:rFonts w:ascii="Segoe UI Emoji" w:hAnsi="Segoe UI Emoji" w:cs="Segoe UI Emoji"/>
+          <w:b/>
+          <w:bCs/>
+        </w:rPr>
+        <w:t>Natera German</w:t>
+      </w:r>
+    </w:p>
+    <w:p>
+      <w:pPr>
+        <w:rPr>
+          <w:rFonts w:ascii="Segoe UI Emoji" w:hAnsi="Segoe UI Emoji" w:cs="Segoe UI Emoji"/>
+          <w:b/>
+          <w:bCs/>
+        </w:rPr>
+      </w:pPr>
+    </w:p>
+    <w:p>
+      <w:pPr>
+        <w:rPr>
+          <w:rFonts w:ascii="Segoe UI Emoji" w:hAnsi="Segoe UI Emoji" w:cs="Segoe UI Emoji"/>
+        </w:rPr>
+      </w:pPr>
+      <w:r>
+        <w:rPr>
+          <w:rFonts w:ascii="Segoe UI Emoji" w:hAnsi="Segoe UI Emoji" w:cs="Segoe UI Emoji"/>
+        </w:rPr>
+        <w:t>🎉</w:t>
+      </w:r>
+      <w:r>
+        <w:t xml:space="preserve">¡Felicitaciones por la entrega del Desafío 01! </w:t>
+      </w:r>
+      <w:r>
+        <w:rPr>
+          <w:rFonts w:ascii="Segoe UI Emoji" w:hAnsi="Segoe UI Emoji" w:cs="Segoe UI Emoji"/>
+        </w:rPr>
+        <w:t>🎉</w:t>
+      </w:r>
+    </w:p>
+    <w:p/>
+    <w:p>
+      <w:r>
+        <w:t>Primeramente, quería felicitarte por el trabajo que realizaste. El resultado renderizado es el solicitado.</w:t>
+      </w:r>
+    </w:p>
+    <w:p/>
+    <w:p>
+      <w:r>
+        <w:t xml:space="preserve">Los archivos </w:t>
+      </w:r>
+      <w:proofErr w:type="spellStart"/>
+      <w:r>
+        <w:t>html</w:t>
+      </w:r>
+      <w:proofErr w:type="spellEnd"/>
+      <w:r>
+        <w:t xml:space="preserve"> están impecables, respetaste el orden de aplicación de etiquetas de encabezado y el manejo de etiquetas para textos es correcto. </w:t>
+      </w:r>
+    </w:p>
+    <w:p/>
+    <w:p>
+      <w:r>
+        <w:t>El manejo de enlaces para la navegación es correcto.</w:t>
+      </w:r>
+    </w:p>
+    <w:p/>
+    <w:p>
+      <w:r>
+        <w:t xml:space="preserve">Genial que hayas utilizado etiquetas semánticas como </w:t>
+      </w:r>
+      <w:proofErr w:type="spellStart"/>
+      <w:r>
+        <w:t>main</w:t>
+      </w:r>
+      <w:proofErr w:type="spellEnd"/>
+      <w:r>
+        <w:t xml:space="preserve">, </w:t>
+      </w:r>
+      <w:proofErr w:type="spellStart"/>
+      <w:r>
+        <w:t>header</w:t>
+      </w:r>
+      <w:proofErr w:type="spellEnd"/>
+      <w:r>
+        <w:t xml:space="preserve">, </w:t>
+      </w:r>
+      <w:proofErr w:type="spellStart"/>
+      <w:r>
+        <w:t>section</w:t>
+      </w:r>
+      <w:proofErr w:type="spellEnd"/>
+      <w:r>
+        <w:t xml:space="preserve">, </w:t>
+      </w:r>
+      <w:proofErr w:type="spellStart"/>
+      <w:r>
+        <w:t>article</w:t>
+      </w:r>
+      <w:proofErr w:type="spellEnd"/>
+      <w:r>
+        <w:t xml:space="preserve"> y </w:t>
+      </w:r>
+      <w:proofErr w:type="spellStart"/>
+      <w:r>
+        <w:t>footer</w:t>
+      </w:r>
+      <w:proofErr w:type="spellEnd"/>
+      <w:r>
+        <w:t xml:space="preserve"> estas ayudan a que estructuremos nuestra información de una manera que el navegador la entienda mejor.</w:t>
+      </w:r>
+    </w:p>
+    <w:p/>
+    <w:p>
+      <w:r>
+        <w:t>Los estilos aplicados quedaron genial, muy buen trabajo.</w:t>
+      </w:r>
+    </w:p>
+    <w:p/>
+    <w:p/>
+    <w:p>
+      <w:r>
+        <w:t>Observaciones a tu trabajo son:</w:t>
+      </w:r>
+    </w:p>
+    <w:p/>
+    <w:p>
+      <w:pPr>
+        <w:pStyle w:val="Prrafodelista"/>
+        <w:numPr>
+          <w:ilvl w:val="0"/>
+          <w:numId w:val="1"/>
+        </w:numPr>
+      </w:pPr>
+      <w:proofErr w:type="spellStart"/>
+      <w:r>
+        <w:t>Recordá</w:t>
+      </w:r>
+      <w:proofErr w:type="spellEnd"/>
+      <w:r>
+        <w:t xml:space="preserve"> cambiar el lenguaje a español &lt;</w:t>
+      </w:r>
+      <w:proofErr w:type="spellStart"/>
+      <w:r>
+        <w:t>html</w:t>
+      </w:r>
+      <w:proofErr w:type="spellEnd"/>
+      <w:r>
+        <w:t xml:space="preserve"> </w:t>
+      </w:r>
+      <w:proofErr w:type="spellStart"/>
+      <w:r>
+        <w:t>lang</w:t>
+      </w:r>
+      <w:proofErr w:type="spellEnd"/>
+      <w:r>
+        <w:t>="es"&gt; porque esto les dice a los motores de búsqueda en que idioma esta tu sitio web.</w:t>
+      </w:r>
+    </w:p>
+    <w:p/>
+    <w:p/>
+    <w:p>
+      <w:r>
+        <w:t>Excelente trabajo ¡</w:t>
+      </w:r>
+    </w:p>
+    <w:p/>
+    <w:p>
+      <w:r>
+        <w:t xml:space="preserve">Tu nota en el Desafío 01 es: </w:t>
+      </w:r>
+      <w:r>
+        <w:rPr>
+          <w:b/>
+          <w:bCs/>
+        </w:rPr>
+        <w:t>10</w:t>
       </w:r>
     </w:p>
     <w:p>
@@ -2085,7 +2524,7 @@
 </file>
 
 <file path=word/numbering.xml><?xml version="1.0" encoding="utf-8"?>
-<w:numbering xmlns:wpc="http://schemas.microsoft.com/office/word/2010/wordprocessingCanvas" xmlns:cx="http://schemas.microsoft.com/office/drawing/2014/chartex" xmlns:cx1="http://schemas.microsoft.com/office/drawing/2015/9/8/chartex" xmlns:cx2="http://schemas.microsoft.com/office/drawing/2015/10/21/chartex" xmlns:cx3="http://schemas.microsoft.com/office/drawing/2016/5/9/chartex" xmlns:cx4="http://schemas.microsoft.com/office/drawing/2016/5/10/chartex" xmlns:cx5="http://schemas.microsoft.com/office/drawing/2016/5/11/chartex" xmlns:cx6="http://schemas.microsoft.com/office/drawing/2016/5/12/chartex" xmlns:cx7="http://schemas.microsoft.com/office/drawing/2016/5/13/chartex" xmlns:cx8="http://schemas.microsoft.com/office/drawing/2016/5/14/chartex" xmlns:mc="http://schemas.openxmlformats.org/markup-compatibility/2006" xmlns:aink="http://schemas.microsoft.com/office/drawing/2016/ink" xmlns:am3d="http://schemas.microsoft.com/office/drawing/2017/model3d" xmlns:o="urn:schemas-microsoft-com:office:office" xmlns:r="http://schemas.openxmlformats.org/officeDocument/2006/relationships" xmlns:m="http://schemas.openxmlformats.org/officeDocument/2006/math" xmlns:v="urn:schemas-microsoft-com:vml" xmlns:wp14="http://schemas.microsoft.com/office/word/2010/wordprocessingDrawing" xmlns:wp="http://schemas.openxmlformats.org/drawingml/2006/wordprocessingDrawing" xmlns:w10="urn:schemas-microsoft-com:office:word" xmlns:w="http://schemas.openxmlformats.org/wordprocessingml/2006/main" xmlns:w14="http://schemas.microsoft.com/office/word/2010/wordml" xmlns:w15="http://schemas.microsoft.com/office/word/2012/wordml" xmlns:w16cex="http://schemas.microsoft.com/office/word/2018/wordml/cex" xmlns:w16cid="http://schemas.microsoft.com/office/word/2016/wordml/cid" xmlns:w16="http://schemas.microsoft.com/office/word/2018/wordml" xmlns:w16sdtdh="http://schemas.microsoft.com/office/word/2020/wordml/sdtdatahash" xmlns:w16se="http://schemas.microsoft.com/office/word/2015/wordml/symex" xmlns:wpg="http://schemas.microsoft.com/office/word/2010/wordprocessingGroup" xmlns:wpi="http://schemas.microsoft.com/office/word/2010/wordprocessingInk" xmlns:wne="http://schemas.microsoft.com/office/word/2006/wordml" xmlns:wps="http://schemas.microsoft.com/office/word/2010/wordprocessingShape" mc:Ignorable="w14 w15 w16se w16cid w16 w16cex w16sdtdh wp14">
+<w:numbering xmlns:wpc="http://schemas.microsoft.com/office/word/2010/wordprocessingCanvas" xmlns:cx="http://schemas.microsoft.com/office/drawing/2014/chartex" xmlns:cx1="http://schemas.microsoft.com/office/drawing/2015/9/8/chartex" xmlns:cx2="http://schemas.microsoft.com/office/drawing/2015/10/21/chartex" xmlns:cx3="http://schemas.microsoft.com/office/drawing/2016/5/9/chartex" xmlns:cx4="http://schemas.microsoft.com/office/drawing/2016/5/10/chartex" xmlns:cx5="http://schemas.microsoft.com/office/drawing/2016/5/11/chartex" xmlns:cx6="http://schemas.microsoft.com/office/drawing/2016/5/12/chartex" xmlns:cx7="http://schemas.microsoft.com/office/drawing/2016/5/13/chartex" xmlns:cx8="http://schemas.microsoft.com/office/drawing/2016/5/14/chartex" xmlns:mc="http://schemas.openxmlformats.org/markup-compatibility/2006" xmlns:aink="http://schemas.microsoft.com/office/drawing/2016/ink" xmlns:am3d="http://schemas.microsoft.com/office/drawing/2017/model3d" xmlns:o="urn:schemas-microsoft-com:office:office" xmlns:oel="http://schemas.microsoft.com/office/2019/extlst" xmlns:r="http://schemas.openxmlformats.org/officeDocument/2006/relationships" xmlns:m="http://schemas.openxmlformats.org/officeDocument/2006/math" xmlns:v="urn:schemas-microsoft-com:vml" xmlns:wp14="http://schemas.microsoft.com/office/word/2010/wordprocessingDrawing" xmlns:wp="http://schemas.openxmlformats.org/drawingml/2006/wordprocessingDrawing" xmlns:w10="urn:schemas-microsoft-com:office:word" xmlns:w="http://schemas.openxmlformats.org/wordprocessingml/2006/main" xmlns:w14="http://schemas.microsoft.com/office/word/2010/wordml" xmlns:w15="http://schemas.microsoft.com/office/word/2012/wordml" xmlns:w16cex="http://schemas.microsoft.com/office/word/2018/wordml/cex" xmlns:w16cid="http://schemas.microsoft.com/office/word/2016/wordml/cid" xmlns:w16="http://schemas.microsoft.com/office/word/2018/wordml" xmlns:w16du="http://schemas.microsoft.com/office/word/2023/wordml/word16du" xmlns:w16sdtdh="http://schemas.microsoft.com/office/word/2020/wordml/sdtdatahash" xmlns:w16sdtfl="http://schemas.microsoft.com/office/word/2024/wordml/sdtformatlock" xmlns:w16se="http://schemas.microsoft.com/office/word/2015/wordml/symex" xmlns:wpg="http://schemas.microsoft.com/office/word/2010/wordprocessingGroup" xmlns:wpi="http://schemas.microsoft.com/office/word/2010/wordprocessingInk" xmlns:wne="http://schemas.microsoft.com/office/word/2006/wordml" xmlns:wps="http://schemas.microsoft.com/office/word/2010/wordprocessingShape" mc:Ignorable="w14 w15 w16se w16cid w16 w16cex w16sdtdh w16sdtfl w16du wp14">
   <w:abstractNum w:abstractNumId="0" w15:restartNumberingAfterBreak="0">
     <w:nsid w:val="339D424A"/>
     <w:multiLevelType w:val="hybridMultilevel"/>
@@ -2199,14 +2638,14 @@
       </w:rPr>
     </w:lvl>
   </w:abstractNum>
-  <w:num w:numId="1">
+  <w:num w:numId="1" w16cid:durableId="1755472830">
     <w:abstractNumId w:val="0"/>
   </w:num>
 </w:numbering>
 </file>
 
 <file path=word/styles.xml><?xml version="1.0" encoding="utf-8"?>
-<w:styles xmlns:mc="http://schemas.openxmlformats.org/markup-compatibility/2006" xmlns:r="http://schemas.openxmlformats.org/officeDocument/2006/relationships" xmlns:w="http://schemas.openxmlformats.org/wordprocessingml/2006/main" xmlns:w14="http://schemas.microsoft.com/office/word/2010/wordml" xmlns:w15="http://schemas.microsoft.com/office/word/2012/wordml" xmlns:w16cex="http://schemas.microsoft.com/office/word/2018/wordml/cex" xmlns:w16cid="http://schemas.microsoft.com/office/word/2016/wordml/cid" xmlns:w16="http://schemas.microsoft.com/office/word/2018/wordml" xmlns:w16sdtdh="http://schemas.microsoft.com/office/word/2020/wordml/sdtdatahash" xmlns:w16se="http://schemas.microsoft.com/office/word/2015/wordml/symex" mc:Ignorable="w14 w15 w16se w16cid w16 w16cex w16sdtdh">
+<w:styles xmlns:mc="http://schemas.openxmlformats.org/markup-compatibility/2006" xmlns:r="http://schemas.openxmlformats.org/officeDocument/2006/relationships" xmlns:w="http://schemas.openxmlformats.org/wordprocessingml/2006/main" xmlns:w14="http://schemas.microsoft.com/office/word/2010/wordml" xmlns:w15="http://schemas.microsoft.com/office/word/2012/wordml" xmlns:w16cex="http://schemas.microsoft.com/office/word/2018/wordml/cex" xmlns:w16cid="http://schemas.microsoft.com/office/word/2016/wordml/cid" xmlns:w16="http://schemas.microsoft.com/office/word/2018/wordml" xmlns:w16du="http://schemas.microsoft.com/office/word/2023/wordml/word16du" xmlns:w16sdtdh="http://schemas.microsoft.com/office/word/2020/wordml/sdtdatahash" xmlns:w16sdtfl="http://schemas.microsoft.com/office/word/2024/wordml/sdtformatlock" xmlns:w16se="http://schemas.microsoft.com/office/word/2015/wordml/symex" mc:Ignorable="w14 w15 w16se w16cid w16 w16cex w16sdtdh w16sdtfl w16du">
   <w:docDefaults>
     <w:rPrDefault>
       <w:rPr>
@@ -2603,7 +3042,7 @@
   <w:style w:type="paragraph" w:default="1" w:styleId="Normal">
     <w:name w:val="Normal"/>
     <w:qFormat/>
-    <w:rsid w:val="0016765F"/>
+    <w:rsid w:val="009F1A43"/>
     <w:rPr>
       <w:kern w:val="2"/>
       <w14:ligatures w14:val="standardContextual"/>

</xml_diff>